<commit_message>
Choosing a model based on accuracy, describing a research application of the analysis
</commit_message>
<xml_diff>
--- a/p8451_a5.docx
+++ b/p8451_a5.docx
@@ -2502,7 +2502,7 @@
               <w:jc w:val="right"/>
             </w:pPr>
             <w:r>
-              <w:t xml:space="preserve">0.2633636</w:t>
+              <w:t xml:space="preserve">0.2538053</w:t>
             </w:r>
           </w:p>
         </w:tc>
@@ -2587,7 +2587,7 @@
         <w:rPr>
           <w:rStyle w:val="VerbatimChar"/>
         </w:rPr>
-        <w:t xml:space="preserve">## (Intercept)             -0.1391271</w:t>
+        <w:t xml:space="preserve">## (Intercept)             -0.1391945</w:t>
       </w:r>
       <w:r>
         <w:br/>
@@ -2632,7 +2632,7 @@
         <w:rPr>
           <w:rStyle w:val="VerbatimChar"/>
         </w:rPr>
-        <w:t xml:space="preserve">## impulsiveness_score     -0.5054400</w:t>
+        <w:t xml:space="preserve">## impulsiveness_score     -0.4944034</w:t>
       </w:r>
     </w:p>
     <w:p>
@@ -2673,7 +2673,7 @@
         <w:t xml:space="preserve"> </w:t>
       </w:r>
       <w:r>
-        <w:t xml:space="preserve">function, with alcohol consumption as the outcome of interest, and neurotocism, openness, agreeableness, conscientiousness, and impulsiveness scores as the independent variables of interest. To do so, we apply the</w:t>
+        <w:t xml:space="preserve">function, with alcohol consumption as the outcome of interest, and neuroticism, openness, agreeableness, conscientiousness, and impulsiveness scores as the independent variables of interest. To do so, we apply the</w:t>
       </w:r>
       <w:r>
         <w:t xml:space="preserve"> </w:t>
@@ -2916,7 +2916,7 @@
         <w:rPr>
           <w:rStyle w:val="VerbatimChar"/>
         </w:rPr>
-        <w:t xml:space="preserve">## -604.6943628 -912.1507779  614.9128302    0.3370675    0.3723942    0.4972312</w:t>
+        <w:t xml:space="preserve">## -628.2451826 -912.1507779  567.8111906    0.3112485    0.3495950    0.4667890</w:t>
       </w:r>
     </w:p>
     <w:p>
@@ -3440,7 +3440,7 @@
         <w:pStyle w:val="FirstParagraph"/>
       </w:pPr>
       <w:r>
-        <w:t xml:space="preserve">Based on the output above, we can see that the</w:t>
+        <w:t xml:space="preserve">Based on the output above, the lambda value that minimizes the RMSE alongside the alpha value of 1 is 0.21.</w:t>
       </w:r>
     </w:p>
     <w:bookmarkEnd w:id="26"/>
@@ -3453,8 +3453,804 @@
         <w:t xml:space="preserve">1.4 Choosing a Final Model</w:t>
       </w:r>
     </w:p>
+    <w:p>
+      <w:pPr>
+        <w:pStyle w:val="FirstParagraph"/>
+      </w:pPr>
+      <w:r>
+        <w:t xml:space="preserve">To determine which of the three models to choose for the analysis, we will determine which model yields the highest accuracy of predictions. To do so, we will first use the training data set to predict the outcome of interest with each model, and compare the predictions to the observed data.</w:t>
+      </w:r>
+    </w:p>
+    <w:p>
+      <w:pPr>
+        <w:pStyle w:val="SourceCode"/>
+      </w:pPr>
+      <w:r>
+        <w:rPr>
+          <w:rStyle w:val="NormalTok"/>
+        </w:rPr>
+        <w:t xml:space="preserve">train_outcome_model_1 </w:t>
+      </w:r>
+      <w:r>
+        <w:rPr>
+          <w:rStyle w:val="OtherTok"/>
+        </w:rPr>
+        <w:t xml:space="preserve">=</w:t>
+      </w:r>
+      <w:r>
+        <w:rPr>
+          <w:rStyle w:val="NormalTok"/>
+        </w:rPr>
+        <w:t xml:space="preserve"> </w:t>
+      </w:r>
+      <w:r>
+        <w:rPr>
+          <w:rStyle w:val="FunctionTok"/>
+        </w:rPr>
+        <w:t xml:space="preserve">predict</w:t>
+      </w:r>
+      <w:r>
+        <w:rPr>
+          <w:rStyle w:val="NormalTok"/>
+        </w:rPr>
+        <w:t xml:space="preserve">(alcohol_use_model_1, alcohol_use)</w:t>
+      </w:r>
+      <w:r>
+        <w:br/>
+      </w:r>
+      <w:r>
+        <w:rPr>
+          <w:rStyle w:val="FunctionTok"/>
+        </w:rPr>
+        <w:t xml:space="preserve">sum</w:t>
+      </w:r>
+      <w:r>
+        <w:rPr>
+          <w:rStyle w:val="NormalTok"/>
+        </w:rPr>
+        <w:t xml:space="preserve">(train_outcome_model_1 </w:t>
+      </w:r>
+      <w:r>
+        <w:rPr>
+          <w:rStyle w:val="SpecialCharTok"/>
+        </w:rPr>
+        <w:t xml:space="preserve">==</w:t>
+      </w:r>
+      <w:r>
+        <w:rPr>
+          <w:rStyle w:val="NormalTok"/>
+        </w:rPr>
+        <w:t xml:space="preserve"> alcohol_use</w:t>
+      </w:r>
+      <w:r>
+        <w:rPr>
+          <w:rStyle w:val="SpecialCharTok"/>
+        </w:rPr>
+        <w:t xml:space="preserve">$</w:t>
+      </w:r>
+      <w:r>
+        <w:rPr>
+          <w:rStyle w:val="NormalTok"/>
+        </w:rPr>
+        <w:t xml:space="preserve">alc_consumption) </w:t>
+      </w:r>
+      <w:r>
+        <w:rPr>
+          <w:rStyle w:val="SpecialCharTok"/>
+        </w:rPr>
+        <w:t xml:space="preserve">/</w:t>
+      </w:r>
+      <w:r>
+        <w:rPr>
+          <w:rStyle w:val="NormalTok"/>
+        </w:rPr>
+        <w:t xml:space="preserve"> </w:t>
+      </w:r>
+      <w:r>
+        <w:rPr>
+          <w:rStyle w:val="FunctionTok"/>
+        </w:rPr>
+        <w:t xml:space="preserve">length</w:t>
+      </w:r>
+      <w:r>
+        <w:rPr>
+          <w:rStyle w:val="NormalTok"/>
+        </w:rPr>
+        <w:t xml:space="preserve">(train_outcome_model_1)</w:t>
+      </w:r>
+    </w:p>
+    <w:p>
+      <w:pPr>
+        <w:pStyle w:val="SourceCode"/>
+      </w:pPr>
+      <w:r>
+        <w:rPr>
+          <w:rStyle w:val="VerbatimChar"/>
+        </w:rPr>
+        <w:t xml:space="preserve">## [1] 0.8525199</w:t>
+      </w:r>
+    </w:p>
+    <w:p>
+      <w:pPr>
+        <w:pStyle w:val="SourceCode"/>
+      </w:pPr>
+      <w:r>
+        <w:rPr>
+          <w:rStyle w:val="NormalTok"/>
+        </w:rPr>
+        <w:t xml:space="preserve">train_outcome_model_2 </w:t>
+      </w:r>
+      <w:r>
+        <w:rPr>
+          <w:rStyle w:val="OtherTok"/>
+        </w:rPr>
+        <w:t xml:space="preserve">=</w:t>
+      </w:r>
+      <w:r>
+        <w:rPr>
+          <w:rStyle w:val="NormalTok"/>
+        </w:rPr>
+        <w:t xml:space="preserve"> </w:t>
+      </w:r>
+      <w:r>
+        <w:rPr>
+          <w:rStyle w:val="FunctionTok"/>
+        </w:rPr>
+        <w:t xml:space="preserve">predict</w:t>
+      </w:r>
+      <w:r>
+        <w:rPr>
+          <w:rStyle w:val="NormalTok"/>
+        </w:rPr>
+        <w:t xml:space="preserve">(alcohol_use_model_2, alcohol_use)</w:t>
+      </w:r>
+      <w:r>
+        <w:br/>
+      </w:r>
+      <w:r>
+        <w:rPr>
+          <w:rStyle w:val="FunctionTok"/>
+        </w:rPr>
+        <w:t xml:space="preserve">sum</w:t>
+      </w:r>
+      <w:r>
+        <w:rPr>
+          <w:rStyle w:val="NormalTok"/>
+        </w:rPr>
+        <w:t xml:space="preserve">(</w:t>
+      </w:r>
+      <w:r>
+        <w:rPr>
+          <w:rStyle w:val="FunctionTok"/>
+        </w:rPr>
+        <w:t xml:space="preserve">ifelse</w:t>
+      </w:r>
+      <w:r>
+        <w:rPr>
+          <w:rStyle w:val="NormalTok"/>
+        </w:rPr>
+        <w:t xml:space="preserve">(train_outcome_model_2 </w:t>
+      </w:r>
+      <w:r>
+        <w:rPr>
+          <w:rStyle w:val="SpecialCharTok"/>
+        </w:rPr>
+        <w:t xml:space="preserve">&lt;</w:t>
+      </w:r>
+      <w:r>
+        <w:rPr>
+          <w:rStyle w:val="NormalTok"/>
+        </w:rPr>
+        <w:t xml:space="preserve"> </w:t>
+      </w:r>
+      <w:r>
+        <w:rPr>
+          <w:rStyle w:val="FloatTok"/>
+        </w:rPr>
+        <w:t xml:space="preserve">0.5</w:t>
+      </w:r>
+      <w:r>
+        <w:rPr>
+          <w:rStyle w:val="NormalTok"/>
+        </w:rPr>
+        <w:t xml:space="preserve">, </w:t>
+      </w:r>
+      <w:r>
+        <w:rPr>
+          <w:rStyle w:val="StringTok"/>
+        </w:rPr>
+        <w:t xml:space="preserve">"Current User"</w:t>
+      </w:r>
+      <w:r>
+        <w:rPr>
+          <w:rStyle w:val="NormalTok"/>
+        </w:rPr>
+        <w:t xml:space="preserve">, </w:t>
+      </w:r>
+      <w:r>
+        <w:rPr>
+          <w:rStyle w:val="StringTok"/>
+        </w:rPr>
+        <w:t xml:space="preserve">"Not Current User"</w:t>
+      </w:r>
+      <w:r>
+        <w:rPr>
+          <w:rStyle w:val="NormalTok"/>
+        </w:rPr>
+        <w:t xml:space="preserve">) </w:t>
+      </w:r>
+      <w:r>
+        <w:rPr>
+          <w:rStyle w:val="SpecialCharTok"/>
+        </w:rPr>
+        <w:t xml:space="preserve">==</w:t>
+      </w:r>
+      <w:r>
+        <w:rPr>
+          <w:rStyle w:val="NormalTok"/>
+        </w:rPr>
+        <w:t xml:space="preserve"> alcohol_use</w:t>
+      </w:r>
+      <w:r>
+        <w:rPr>
+          <w:rStyle w:val="SpecialCharTok"/>
+        </w:rPr>
+        <w:t xml:space="preserve">$</w:t>
+      </w:r>
+      <w:r>
+        <w:rPr>
+          <w:rStyle w:val="NormalTok"/>
+        </w:rPr>
+        <w:t xml:space="preserve">alc_consumption) </w:t>
+      </w:r>
+      <w:r>
+        <w:rPr>
+          <w:rStyle w:val="SpecialCharTok"/>
+        </w:rPr>
+        <w:t xml:space="preserve">/</w:t>
+      </w:r>
+      <w:r>
+        <w:rPr>
+          <w:rStyle w:val="NormalTok"/>
+        </w:rPr>
+        <w:t xml:space="preserve"> </w:t>
+      </w:r>
+      <w:r>
+        <w:rPr>
+          <w:rStyle w:val="FunctionTok"/>
+        </w:rPr>
+        <w:t xml:space="preserve">length</w:t>
+      </w:r>
+      <w:r>
+        <w:rPr>
+          <w:rStyle w:val="NormalTok"/>
+        </w:rPr>
+        <w:t xml:space="preserve">(train_outcome_model_2)</w:t>
+      </w:r>
+    </w:p>
+    <w:p>
+      <w:pPr>
+        <w:pStyle w:val="SourceCode"/>
+      </w:pPr>
+      <w:r>
+        <w:rPr>
+          <w:rStyle w:val="VerbatimChar"/>
+        </w:rPr>
+        <w:t xml:space="preserve">## [1] 0.8472149</w:t>
+      </w:r>
+    </w:p>
+    <w:p>
+      <w:pPr>
+        <w:pStyle w:val="SourceCode"/>
+      </w:pPr>
+      <w:r>
+        <w:rPr>
+          <w:rStyle w:val="NormalTok"/>
+        </w:rPr>
+        <w:t xml:space="preserve">train_outcome_model_3 </w:t>
+      </w:r>
+      <w:r>
+        <w:rPr>
+          <w:rStyle w:val="OtherTok"/>
+        </w:rPr>
+        <w:t xml:space="preserve">=</w:t>
+      </w:r>
+      <w:r>
+        <w:rPr>
+          <w:rStyle w:val="NormalTok"/>
+        </w:rPr>
+        <w:t xml:space="preserve"> </w:t>
+      </w:r>
+      <w:r>
+        <w:rPr>
+          <w:rStyle w:val="FunctionTok"/>
+        </w:rPr>
+        <w:t xml:space="preserve">predict</w:t>
+      </w:r>
+      <w:r>
+        <w:rPr>
+          <w:rStyle w:val="NormalTok"/>
+        </w:rPr>
+        <w:t xml:space="preserve">(alcohol_use_model_3, alcohol_use)</w:t>
+      </w:r>
+      <w:r>
+        <w:br/>
+      </w:r>
+      <w:r>
+        <w:rPr>
+          <w:rStyle w:val="FunctionTok"/>
+        </w:rPr>
+        <w:t xml:space="preserve">sum</w:t>
+      </w:r>
+      <w:r>
+        <w:rPr>
+          <w:rStyle w:val="NormalTok"/>
+        </w:rPr>
+        <w:t xml:space="preserve">(train_outcome_model_3 </w:t>
+      </w:r>
+      <w:r>
+        <w:rPr>
+          <w:rStyle w:val="SpecialCharTok"/>
+        </w:rPr>
+        <w:t xml:space="preserve">==</w:t>
+      </w:r>
+      <w:r>
+        <w:rPr>
+          <w:rStyle w:val="NormalTok"/>
+        </w:rPr>
+        <w:t xml:space="preserve"> alcohol_use</w:t>
+      </w:r>
+      <w:r>
+        <w:rPr>
+          <w:rStyle w:val="SpecialCharTok"/>
+        </w:rPr>
+        <w:t xml:space="preserve">$</w:t>
+      </w:r>
+      <w:r>
+        <w:rPr>
+          <w:rStyle w:val="NormalTok"/>
+        </w:rPr>
+        <w:t xml:space="preserve">alc_consumption) </w:t>
+      </w:r>
+      <w:r>
+        <w:rPr>
+          <w:rStyle w:val="SpecialCharTok"/>
+        </w:rPr>
+        <w:t xml:space="preserve">/</w:t>
+      </w:r>
+      <w:r>
+        <w:rPr>
+          <w:rStyle w:val="NormalTok"/>
+        </w:rPr>
+        <w:t xml:space="preserve"> </w:t>
+      </w:r>
+      <w:r>
+        <w:rPr>
+          <w:rStyle w:val="FunctionTok"/>
+        </w:rPr>
+        <w:t xml:space="preserve">length</w:t>
+      </w:r>
+      <w:r>
+        <w:rPr>
+          <w:rStyle w:val="NormalTok"/>
+        </w:rPr>
+        <w:t xml:space="preserve">(train_outcome_model_3)</w:t>
+      </w:r>
+    </w:p>
+    <w:p>
+      <w:pPr>
+        <w:pStyle w:val="SourceCode"/>
+      </w:pPr>
+      <w:r>
+        <w:rPr>
+          <w:rStyle w:val="VerbatimChar"/>
+        </w:rPr>
+        <w:t xml:space="preserve">## [1] 0.8525199</w:t>
+      </w:r>
+    </w:p>
+    <w:p>
+      <w:pPr>
+        <w:pStyle w:val="FirstParagraph"/>
+      </w:pPr>
+      <w:r>
+        <w:t xml:space="preserve">Both the Elastic Net and Lasso models yield 85.25% accuracy, whereas the traditional logistic regression model yields 84.24% accuracy. Given the same accuracy, we can proceed with the Elastic Net model for the final analysis, since it is an overall more powerful model compared to the Lasso.</w:t>
+      </w:r>
+    </w:p>
     <w:bookmarkEnd w:id="27"/>
     <w:bookmarkEnd w:id="28"/>
+    <w:bookmarkStart w:id="29" w:name="X9a5e76961cc9fe0955dea56621ea970fe432bd4"/>
+    <w:p>
+      <w:pPr>
+        <w:pStyle w:val="Heading1"/>
+      </w:pPr>
+      <w:r>
+        <w:t xml:space="preserve">Part II: Applying the Final Model to Testing Data</w:t>
+      </w:r>
+    </w:p>
+    <w:p>
+      <w:pPr>
+        <w:pStyle w:val="FirstParagraph"/>
+      </w:pPr>
+      <w:r>
+        <w:t xml:space="preserve">Below we apply the Elastic Net model generated in Part I within the testing data by using the</w:t>
+      </w:r>
+      <w:r>
+        <w:t xml:space="preserve"> </w:t>
+      </w:r>
+      <w:r>
+        <w:rPr>
+          <w:rStyle w:val="VerbatimChar"/>
+        </w:rPr>
+        <w:t xml:space="preserve">predict</w:t>
+      </w:r>
+      <w:r>
+        <w:t xml:space="preserve"> </w:t>
+      </w:r>
+      <w:r>
+        <w:t xml:space="preserve">function.</w:t>
+      </w:r>
+    </w:p>
+    <w:p>
+      <w:pPr>
+        <w:pStyle w:val="SourceCode"/>
+      </w:pPr>
+      <w:r>
+        <w:rPr>
+          <w:rStyle w:val="NormalTok"/>
+        </w:rPr>
+        <w:t xml:space="preserve">test_outcome_final </w:t>
+      </w:r>
+      <w:r>
+        <w:rPr>
+          <w:rStyle w:val="OtherTok"/>
+        </w:rPr>
+        <w:t xml:space="preserve">=</w:t>
+      </w:r>
+      <w:r>
+        <w:rPr>
+          <w:rStyle w:val="NormalTok"/>
+        </w:rPr>
+        <w:t xml:space="preserve"> </w:t>
+      </w:r>
+      <w:r>
+        <w:rPr>
+          <w:rStyle w:val="FunctionTok"/>
+        </w:rPr>
+        <w:t xml:space="preserve">predict</w:t>
+      </w:r>
+      <w:r>
+        <w:rPr>
+          <w:rStyle w:val="NormalTok"/>
+        </w:rPr>
+        <w:t xml:space="preserve">(alcohol_use_model_1, alcohol_use_test)</w:t>
+      </w:r>
+      <w:r>
+        <w:br/>
+      </w:r>
+      <w:r>
+        <w:br/>
+      </w:r>
+      <w:r>
+        <w:rPr>
+          <w:rStyle w:val="FunctionTok"/>
+        </w:rPr>
+        <w:t xml:space="preserve">confusionMatrix</w:t>
+      </w:r>
+      <w:r>
+        <w:rPr>
+          <w:rStyle w:val="NormalTok"/>
+        </w:rPr>
+        <w:t xml:space="preserve">(test_outcome_final, alcohol_use_test</w:t>
+      </w:r>
+      <w:r>
+        <w:rPr>
+          <w:rStyle w:val="SpecialCharTok"/>
+        </w:rPr>
+        <w:t xml:space="preserve">$</w:t>
+      </w:r>
+      <w:r>
+        <w:rPr>
+          <w:rStyle w:val="NormalTok"/>
+        </w:rPr>
+        <w:t xml:space="preserve">alc_consumption, </w:t>
+      </w:r>
+      <w:r>
+        <w:rPr>
+          <w:rStyle w:val="AttributeTok"/>
+        </w:rPr>
+        <w:t xml:space="preserve">positive =</w:t>
+      </w:r>
+      <w:r>
+        <w:rPr>
+          <w:rStyle w:val="NormalTok"/>
+        </w:rPr>
+        <w:t xml:space="preserve"> </w:t>
+      </w:r>
+      <w:r>
+        <w:rPr>
+          <w:rStyle w:val="StringTok"/>
+        </w:rPr>
+        <w:t xml:space="preserve">"Current User"</w:t>
+      </w:r>
+      <w:r>
+        <w:rPr>
+          <w:rStyle w:val="NormalTok"/>
+        </w:rPr>
+        <w:t xml:space="preserve">)</w:t>
+      </w:r>
+    </w:p>
+    <w:p>
+      <w:pPr>
+        <w:pStyle w:val="SourceCode"/>
+      </w:pPr>
+      <w:r>
+        <w:rPr>
+          <w:rStyle w:val="VerbatimChar"/>
+        </w:rPr>
+        <w:t xml:space="preserve">## Confusion Matrix and Statistics</w:t>
+      </w:r>
+      <w:r>
+        <w:br/>
+      </w:r>
+      <w:r>
+        <w:rPr>
+          <w:rStyle w:val="VerbatimChar"/>
+        </w:rPr>
+        <w:t xml:space="preserve">## </w:t>
+      </w:r>
+      <w:r>
+        <w:br/>
+      </w:r>
+      <w:r>
+        <w:rPr>
+          <w:rStyle w:val="VerbatimChar"/>
+        </w:rPr>
+        <w:t xml:space="preserve">##                   Reference</w:t>
+      </w:r>
+      <w:r>
+        <w:br/>
+      </w:r>
+      <w:r>
+        <w:rPr>
+          <w:rStyle w:val="VerbatimChar"/>
+        </w:rPr>
+        <w:t xml:space="preserve">## Prediction         Current User Not Current User</w:t>
+      </w:r>
+      <w:r>
+        <w:br/>
+      </w:r>
+      <w:r>
+        <w:rPr>
+          <w:rStyle w:val="VerbatimChar"/>
+        </w:rPr>
+        <w:t xml:space="preserve">##   Current User              301               83</w:t>
+      </w:r>
+      <w:r>
+        <w:br/>
+      </w:r>
+      <w:r>
+        <w:rPr>
+          <w:rStyle w:val="VerbatimChar"/>
+        </w:rPr>
+        <w:t xml:space="preserve">##   Not Current User            0              181</w:t>
+      </w:r>
+      <w:r>
+        <w:br/>
+      </w:r>
+      <w:r>
+        <w:rPr>
+          <w:rStyle w:val="VerbatimChar"/>
+        </w:rPr>
+        <w:t xml:space="preserve">##                                           </w:t>
+      </w:r>
+      <w:r>
+        <w:br/>
+      </w:r>
+      <w:r>
+        <w:rPr>
+          <w:rStyle w:val="VerbatimChar"/>
+        </w:rPr>
+        <w:t xml:space="preserve">##                Accuracy : 0.8531          </w:t>
+      </w:r>
+      <w:r>
+        <w:br/>
+      </w:r>
+      <w:r>
+        <w:rPr>
+          <w:rStyle w:val="VerbatimChar"/>
+        </w:rPr>
+        <w:t xml:space="preserve">##                  95% CI : (0.8212, 0.8813)</w:t>
+      </w:r>
+      <w:r>
+        <w:br/>
+      </w:r>
+      <w:r>
+        <w:rPr>
+          <w:rStyle w:val="VerbatimChar"/>
+        </w:rPr>
+        <w:t xml:space="preserve">##     No Information Rate : 0.5327          </w:t>
+      </w:r>
+      <w:r>
+        <w:br/>
+      </w:r>
+      <w:r>
+        <w:rPr>
+          <w:rStyle w:val="VerbatimChar"/>
+        </w:rPr>
+        <w:t xml:space="preserve">##     P-Value [Acc &gt; NIR] : &lt; 2.2e-16       </w:t>
+      </w:r>
+      <w:r>
+        <w:br/>
+      </w:r>
+      <w:r>
+        <w:rPr>
+          <w:rStyle w:val="VerbatimChar"/>
+        </w:rPr>
+        <w:t xml:space="preserve">##                                           </w:t>
+      </w:r>
+      <w:r>
+        <w:br/>
+      </w:r>
+      <w:r>
+        <w:rPr>
+          <w:rStyle w:val="VerbatimChar"/>
+        </w:rPr>
+        <w:t xml:space="preserve">##                   Kappa : 0.6991          </w:t>
+      </w:r>
+      <w:r>
+        <w:br/>
+      </w:r>
+      <w:r>
+        <w:rPr>
+          <w:rStyle w:val="VerbatimChar"/>
+        </w:rPr>
+        <w:t xml:space="preserve">##                                           </w:t>
+      </w:r>
+      <w:r>
+        <w:br/>
+      </w:r>
+      <w:r>
+        <w:rPr>
+          <w:rStyle w:val="VerbatimChar"/>
+        </w:rPr>
+        <w:t xml:space="preserve">##  Mcnemar's Test P-Value : &lt; 2.2e-16       </w:t>
+      </w:r>
+      <w:r>
+        <w:br/>
+      </w:r>
+      <w:r>
+        <w:rPr>
+          <w:rStyle w:val="VerbatimChar"/>
+        </w:rPr>
+        <w:t xml:space="preserve">##                                           </w:t>
+      </w:r>
+      <w:r>
+        <w:br/>
+      </w:r>
+      <w:r>
+        <w:rPr>
+          <w:rStyle w:val="VerbatimChar"/>
+        </w:rPr>
+        <w:t xml:space="preserve">##             Sensitivity : 1.0000          </w:t>
+      </w:r>
+      <w:r>
+        <w:br/>
+      </w:r>
+      <w:r>
+        <w:rPr>
+          <w:rStyle w:val="VerbatimChar"/>
+        </w:rPr>
+        <w:t xml:space="preserve">##             Specificity : 0.6856          </w:t>
+      </w:r>
+      <w:r>
+        <w:br/>
+      </w:r>
+      <w:r>
+        <w:rPr>
+          <w:rStyle w:val="VerbatimChar"/>
+        </w:rPr>
+        <w:t xml:space="preserve">##          Pos Pred Value : 0.7839          </w:t>
+      </w:r>
+      <w:r>
+        <w:br/>
+      </w:r>
+      <w:r>
+        <w:rPr>
+          <w:rStyle w:val="VerbatimChar"/>
+        </w:rPr>
+        <w:t xml:space="preserve">##          Neg Pred Value : 1.0000          </w:t>
+      </w:r>
+      <w:r>
+        <w:br/>
+      </w:r>
+      <w:r>
+        <w:rPr>
+          <w:rStyle w:val="VerbatimChar"/>
+        </w:rPr>
+        <w:t xml:space="preserve">##              Prevalence : 0.5327          </w:t>
+      </w:r>
+      <w:r>
+        <w:br/>
+      </w:r>
+      <w:r>
+        <w:rPr>
+          <w:rStyle w:val="VerbatimChar"/>
+        </w:rPr>
+        <w:t xml:space="preserve">##          Detection Rate : 0.5327          </w:t>
+      </w:r>
+      <w:r>
+        <w:br/>
+      </w:r>
+      <w:r>
+        <w:rPr>
+          <w:rStyle w:val="VerbatimChar"/>
+        </w:rPr>
+        <w:t xml:space="preserve">##    Detection Prevalence : 0.6796          </w:t>
+      </w:r>
+      <w:r>
+        <w:br/>
+      </w:r>
+      <w:r>
+        <w:rPr>
+          <w:rStyle w:val="VerbatimChar"/>
+        </w:rPr>
+        <w:t xml:space="preserve">##       Balanced Accuracy : 0.8428          </w:t>
+      </w:r>
+      <w:r>
+        <w:br/>
+      </w:r>
+      <w:r>
+        <w:rPr>
+          <w:rStyle w:val="VerbatimChar"/>
+        </w:rPr>
+        <w:t xml:space="preserve">##                                           </w:t>
+      </w:r>
+      <w:r>
+        <w:br/>
+      </w:r>
+      <w:r>
+        <w:rPr>
+          <w:rStyle w:val="VerbatimChar"/>
+        </w:rPr>
+        <w:t xml:space="preserve">##        'Positive' Class : Current User    </w:t>
+      </w:r>
+      <w:r>
+        <w:br/>
+      </w:r>
+      <w:r>
+        <w:rPr>
+          <w:rStyle w:val="VerbatimChar"/>
+        </w:rPr>
+        <w:t xml:space="preserve">## </w:t>
+      </w:r>
+    </w:p>
+    <w:p>
+      <w:pPr>
+        <w:pStyle w:val="FirstParagraph"/>
+      </w:pPr>
+      <w:r>
+        <w:t xml:space="preserve">The accuracy for the Elastic Net model is 0.8478, and the Kappa value is 0.688. The 95% confidence interval associated with the accuracy is 0.8155 to 0.8764. The sensitivity of this model is 1.000, and the specificity is 0.6742.</w:t>
+      </w:r>
+    </w:p>
+    <w:bookmarkEnd w:id="29"/>
+    <w:bookmarkStart w:id="30" w:name="X41eb9bddd5c92c9d6012f69202d2372ad71f4b3"/>
+    <w:p>
+      <w:pPr>
+        <w:pStyle w:val="Heading1"/>
+      </w:pPr>
+      <w:r>
+        <w:t xml:space="preserve">Part III: A Research Application of this Analysis</w:t>
+      </w:r>
+    </w:p>
+    <w:p>
+      <w:pPr>
+        <w:pStyle w:val="FirstParagraph"/>
+      </w:pPr>
+      <w:r>
+        <w:t xml:space="preserve">This analysis using the predictive model generated above can provide information regarding key personality traits that are heavily predictive of alcohol consumption. In future analyses, researchers can potentially forego the completion of extensive behavioral testing and instead use indicators of key personality traits to predict an individual’s probability of being or becoming an alcohol user. Additionally, as usage of various substances in tandem to alcohol such as smoking and cannabis is common, this analysis may also be used to predict an individual’s usage of other such substances.</w:t>
+      </w:r>
+    </w:p>
+    <w:bookmarkEnd w:id="30"/>
     <w:sectPr/>
   </w:body>
 </w:document>

</xml_diff>